<commit_message>
added a note about when the article was last modified to the title page of article.pdf and article.docx
</commit_message>
<xml_diff>
--- a/article.docx
+++ b/article.docx
@@ -177,13 +177,22 @@
         <w:rPr>
           <w:rFonts w:ascii="Times New Roman" w:hAnsi="Times New Roman"/>
         </w:rPr>
-        <w:t xml:space="preserve">City University of New York, </w:t>
-      </w:r>
+        <w:t>City University of New York, Hunter College</w:t>
+      </w:r>
+    </w:p>
+    <w:p>
+      <w:pPr>
+        <w:pStyle w:val="Normal"/>
+        <w:bidi w:val="0"/>
+        <w:spacing w:lineRule="auto" w:line="276" w:before="0" w:after="0"/>
+        <w:jc w:val="center"/>
+        <w:rPr/>
+      </w:pPr>
       <w:r>
         <w:rPr>
           <w:rFonts w:ascii="Times New Roman" w:hAnsi="Times New Roman"/>
         </w:rPr>
-        <w:t>Hunter College</w:t>
+        <w:t>Department of Mathematics &amp; Statistics</w:t>
       </w:r>
     </w:p>
     <w:p>
@@ -192,31 +201,17 @@
         <w:bidi w:val="0"/>
         <w:spacing w:lineRule="auto" w:line="276" w:before="0" w:after="0"/>
         <w:jc w:val="center"/>
-        <w:rPr/>
-      </w:pPr>
-      <w:r>
-        <w:rPr>
-          <w:rFonts w:ascii="Times New Roman" w:hAnsi="Times New Roman"/>
-        </w:rPr>
-        <w:t>D</w:t>
-      </w:r>
-      <w:r>
-        <w:rPr>
-          <w:rFonts w:ascii="Times New Roman" w:hAnsi="Times New Roman"/>
-        </w:rPr>
-        <w:t>epartment of Mathematics &amp; Statistics</w:t>
-      </w:r>
-    </w:p>
-    <w:p>
-      <w:pPr>
-        <w:pStyle w:val="Normal"/>
-        <w:bidi w:val="0"/>
-        <w:spacing w:lineRule="auto" w:line="276" w:before="0" w:after="0"/>
-        <w:jc w:val="center"/>
-        <w:rPr/>
-      </w:pPr>
-      <w:r>
-        <w:rPr/>
+        <w:rPr>
+          <w:sz w:val="20"/>
+          <w:szCs w:val="20"/>
+        </w:rPr>
+      </w:pPr>
+      <w:r>
+        <w:rPr>
+          <w:sz w:val="20"/>
+          <w:szCs w:val="20"/>
+        </w:rPr>
+        <w:t>Last Modified April 2022</w:t>
       </w:r>
     </w:p>
     <w:p>
@@ -281,95 +276,7 @@
           <w:szCs w:val="24"/>
           <w:lang w:val="en-US" w:eastAsia="zh-CN" w:bidi="hi-IN"/>
         </w:rPr>
-        <w:t xml:space="preserve">Scientists </w:t>
-      </w:r>
-      <w:r>
-        <w:rPr>
-          <w:rFonts w:eastAsia="Noto Serif CJK SC" w:cs="Lohit Devanagari" w:ascii="Times New Roman" w:hAnsi="Times New Roman"/>
-          <w:color w:val="auto"/>
-          <w:kern w:val="2"/>
-          <w:sz w:val="24"/>
-          <w:szCs w:val="24"/>
-          <w:lang w:val="en-US" w:eastAsia="zh-CN" w:bidi="hi-IN"/>
-        </w:rPr>
-        <w:t>often</w:t>
-      </w:r>
-      <w:r>
-        <w:rPr>
-          <w:rFonts w:eastAsia="Noto Serif CJK SC" w:cs="Lohit Devanagari" w:ascii="Times New Roman" w:hAnsi="Times New Roman"/>
-          <w:color w:val="auto"/>
-          <w:kern w:val="2"/>
-          <w:sz w:val="24"/>
-          <w:szCs w:val="24"/>
-          <w:lang w:val="en-US" w:eastAsia="zh-CN" w:bidi="hi-IN"/>
-        </w:rPr>
-        <w:t xml:space="preserve"> eavesdrop on neurons in a given brain region in order to discern how neural activity relates to stimuli outside of the organism. In this brief paper, I </w:t>
-      </w:r>
-      <w:r>
-        <w:rPr>
-          <w:rFonts w:eastAsia="Noto Serif CJK SC" w:cs="Lohit Devanagari" w:ascii="Times New Roman" w:hAnsi="Times New Roman"/>
-          <w:color w:val="auto"/>
-          <w:kern w:val="2"/>
-          <w:sz w:val="24"/>
-          <w:szCs w:val="24"/>
-          <w:lang w:val="en-US" w:eastAsia="zh-CN" w:bidi="hi-IN"/>
-        </w:rPr>
-        <w:t>examine neural spike trains from the visual cortex of a partially anesthetized cat, who was exposed to various stimuli.</w:t>
-      </w:r>
-      <w:r>
-        <w:rPr>
-          <w:rFonts w:eastAsia="Noto Serif CJK SC" w:cs="Lohit Devanagari" w:ascii="Times New Roman" w:hAnsi="Times New Roman"/>
-          <w:color w:val="auto"/>
-          <w:kern w:val="2"/>
-          <w:sz w:val="24"/>
-          <w:szCs w:val="24"/>
-          <w:lang w:val="en-US" w:eastAsia="zh-CN" w:bidi="hi-IN"/>
-        </w:rPr>
-        <w:t xml:space="preserve"> </w:t>
-      </w:r>
-      <w:r>
-        <w:rPr>
-          <w:rFonts w:eastAsia="Noto Serif CJK SC" w:cs="Lohit Devanagari" w:ascii="Times New Roman" w:hAnsi="Times New Roman"/>
-          <w:color w:val="auto"/>
-          <w:kern w:val="2"/>
-          <w:sz w:val="24"/>
-          <w:szCs w:val="24"/>
-          <w:lang w:val="en-US" w:eastAsia="zh-CN" w:bidi="hi-IN"/>
-        </w:rPr>
-        <w:t>I demonstrate</w:t>
-      </w:r>
-      <w:r>
-        <w:rPr>
-          <w:rFonts w:eastAsia="Noto Serif CJK SC" w:cs="Lohit Devanagari" w:ascii="Times New Roman" w:hAnsi="Times New Roman"/>
-          <w:color w:val="auto"/>
-          <w:kern w:val="2"/>
-          <w:sz w:val="24"/>
-          <w:szCs w:val="24"/>
-          <w:lang w:val="en-US" w:eastAsia="zh-CN" w:bidi="hi-IN"/>
-        </w:rPr>
-        <w:t xml:space="preserve"> how simple multivariate statistical techniques can be used </w:t>
-      </w:r>
-      <w:r>
-        <w:rPr>
-          <w:rFonts w:eastAsia="Noto Serif CJK SC" w:cs="Lohit Devanagari" w:ascii="Times New Roman" w:hAnsi="Times New Roman"/>
-          <w:color w:val="auto"/>
-          <w:kern w:val="2"/>
-          <w:sz w:val="24"/>
-          <w:szCs w:val="24"/>
-          <w:lang w:val="en-US" w:eastAsia="zh-CN" w:bidi="hi-IN"/>
-        </w:rPr>
-        <w:t>to infer the stimulus conditions from observed neural activity</w:t>
-      </w:r>
-      <w:r>
-        <w:rPr>
-          <w:rFonts w:eastAsia="Noto Serif CJK SC" w:cs="Lohit Devanagari" w:ascii="Times New Roman" w:hAnsi="Times New Roman"/>
-          <w:color w:val="auto"/>
-          <w:kern w:val="2"/>
-          <w:sz w:val="24"/>
-          <w:szCs w:val="24"/>
-          <w:lang w:val="en-US" w:eastAsia="zh-CN" w:bidi="hi-IN"/>
-        </w:rPr>
-        <w:t>.</w:t>
+        <w:t>Scientists often eavesdrop on neurons in a given brain region in order to discern how neural activity relates to stimuli outside of the organism. In this brief paper, I examine neural spike trains from the visual cortex of a partially anesthetized cat, who was exposed to various stimuli. I demonstrate how simple multivariate statistical techniques can be used to infer the stimulus conditions from observed neural activity.</w:t>
       </w:r>
     </w:p>
     <w:p>
@@ -382,6 +289,8 @@
         <w:rPr>
           <w:rFonts w:ascii="Times New Roman" w:hAnsi="Times New Roman" w:eastAsia="Noto Serif CJK SC" w:cs="Lohit Devanagari"/>
           <w:b w:val="false"/>
+          <w:b w:val="false"/>
+          <w:i w:val="false"/>
           <w:i w:val="false"/>
           <w:caps w:val="false"/>
           <w:smallCaps w:val="false"/>
@@ -394,7 +303,19 @@
         </w:rPr>
       </w:pPr>
       <w:r>
-        <w:rPr/>
+        <w:rPr>
+          <w:rFonts w:eastAsia="Noto Serif CJK SC" w:cs="Lohit Devanagari" w:ascii="Times New Roman" w:hAnsi="Times New Roman"/>
+          <w:b w:val="false"/>
+          <w:i w:val="false"/>
+          <w:caps w:val="false"/>
+          <w:smallCaps w:val="false"/>
+          <w:color w:val="auto"/>
+          <w:spacing w:val="0"/>
+          <w:kern w:val="2"/>
+          <w:sz w:val="24"/>
+          <w:szCs w:val="24"/>
+          <w:lang w:val="en-US" w:eastAsia="zh-CN" w:bidi="hi-IN"/>
+        </w:rPr>
       </w:r>
     </w:p>
     <w:p>
@@ -458,7 +379,16 @@
         </w:rPr>
       </w:pPr>
       <w:r>
-        <w:rPr/>
+        <w:rPr>
+          <w:rFonts w:eastAsia="Noto Serif CJK SC" w:cs="Lohit Devanagari" w:ascii="Times New Roman" w:hAnsi="Times New Roman"/>
+          <w:b w:val="false"/>
+          <w:bCs w:val="false"/>
+          <w:color w:val="auto"/>
+          <w:kern w:val="2"/>
+          <w:sz w:val="24"/>
+          <w:szCs w:val="24"/>
+          <w:lang w:val="en-US" w:eastAsia="zh-CN" w:bidi="hi-IN"/>
+        </w:rPr>
       </w:r>
     </w:p>
     <w:p>
@@ -552,7 +482,16 @@
         </w:rPr>
       </w:pPr>
       <w:r>
-        <w:rPr/>
+        <w:rPr>
+          <w:rFonts w:eastAsia="Noto Serif CJK SC" w:cs="Lohit Devanagari" w:ascii="Times New Roman" w:hAnsi="Times New Roman"/>
+          <w:b w:val="false"/>
+          <w:bCs w:val="false"/>
+          <w:color w:val="auto"/>
+          <w:kern w:val="2"/>
+          <w:sz w:val="24"/>
+          <w:szCs w:val="24"/>
+          <w:lang w:val="en-US" w:eastAsia="zh-CN" w:bidi="hi-IN"/>
+        </w:rPr>
       </w:r>
     </w:p>
     <w:p>
@@ -575,7 +514,16 @@
         </w:rPr>
       </w:pPr>
       <w:r>
-        <w:rPr/>
+        <w:rPr>
+          <w:rFonts w:eastAsia="Noto Serif CJK SC" w:cs="Lohit Devanagari" w:ascii="Times New Roman" w:hAnsi="Times New Roman"/>
+          <w:b w:val="false"/>
+          <w:bCs w:val="false"/>
+          <w:color w:val="auto"/>
+          <w:kern w:val="2"/>
+          <w:sz w:val="24"/>
+          <w:szCs w:val="24"/>
+          <w:lang w:val="en-US" w:eastAsia="zh-CN" w:bidi="hi-IN"/>
+        </w:rPr>
       </w:r>
     </w:p>
     <w:p>
@@ -646,20 +594,7 @@
           <w:lang w:val="en-US" w:eastAsia="zh-CN" w:bidi="hi-IN"/>
         </w:rPr>
         <w:tab/>
-        <w:t>(</w:t>
-      </w:r>
-      <w:r>
-        <w:rPr>
-          <w:rFonts w:eastAsia="Noto Serif CJK SC" w:cs="Lohit Devanagari" w:ascii="Times New Roman" w:hAnsi="Times New Roman"/>
-          <w:b w:val="false"/>
-          <w:bCs w:val="false"/>
-          <w:color w:val="auto"/>
-          <w:kern w:val="2"/>
-          <w:sz w:val="24"/>
-          <w:szCs w:val="24"/>
-          <w:lang w:val="en-US" w:eastAsia="zh-CN" w:bidi="hi-IN"/>
-        </w:rPr>
-        <w:t>2) a movie of black-and-white static.</w:t>
+        <w:t>(2) a movie of black-and-white static.</w:t>
       </w:r>
     </w:p>
     <w:p>
@@ -681,7 +616,16 @@
         </w:rPr>
       </w:pPr>
       <w:r>
-        <w:rPr/>
+        <w:rPr>
+          <w:rFonts w:eastAsia="Noto Serif CJK SC" w:cs="Lohit Devanagari" w:ascii="Times New Roman" w:hAnsi="Times New Roman"/>
+          <w:b w:val="false"/>
+          <w:bCs w:val="false"/>
+          <w:color w:val="auto"/>
+          <w:kern w:val="2"/>
+          <w:sz w:val="24"/>
+          <w:szCs w:val="24"/>
+          <w:lang w:val="en-US" w:eastAsia="zh-CN" w:bidi="hi-IN"/>
+        </w:rPr>
       </w:r>
     </w:p>
     <w:p>
@@ -703,7 +647,16 @@
         </w:rPr>
       </w:pPr>
       <w:r>
-        <w:rPr/>
+        <w:rPr>
+          <w:rFonts w:eastAsia="Noto Serif CJK SC" w:cs="Lohit Devanagari" w:ascii="Times New Roman" w:hAnsi="Times New Roman"/>
+          <w:b w:val="false"/>
+          <w:bCs w:val="false"/>
+          <w:color w:val="auto"/>
+          <w:kern w:val="2"/>
+          <w:sz w:val="24"/>
+          <w:szCs w:val="24"/>
+          <w:lang w:val="en-US" w:eastAsia="zh-CN" w:bidi="hi-IN"/>
+        </w:rPr>
       </w:r>
     </w:p>
     <w:p>
@@ -725,7 +678,16 @@
         </w:rPr>
       </w:pPr>
       <w:r>
-        <w:rPr/>
+        <w:rPr>
+          <w:rFonts w:eastAsia="Noto Serif CJK SC" w:cs="Lohit Devanagari" w:ascii="Times New Roman" w:hAnsi="Times New Roman"/>
+          <w:b w:val="false"/>
+          <w:bCs w:val="false"/>
+          <w:color w:val="auto"/>
+          <w:kern w:val="2"/>
+          <w:sz w:val="24"/>
+          <w:szCs w:val="24"/>
+          <w:lang w:val="en-US" w:eastAsia="zh-CN" w:bidi="hi-IN"/>
+        </w:rPr>
       </w:r>
     </w:p>
     <w:p>
@@ -850,7 +812,16 @@
         </w:rPr>
       </w:pPr>
       <w:r>
-        <w:rPr/>
+        <w:rPr>
+          <w:rFonts w:eastAsia="Noto Serif CJK SC" w:cs="Lohit Devanagari" w:ascii="Times New Roman" w:hAnsi="Times New Roman"/>
+          <w:b w:val="false"/>
+          <w:bCs w:val="false"/>
+          <w:color w:val="auto"/>
+          <w:kern w:val="2"/>
+          <w:sz w:val="24"/>
+          <w:szCs w:val="24"/>
+          <w:lang w:val="en-US" w:eastAsia="zh-CN" w:bidi="hi-IN"/>
+        </w:rPr>
       </w:r>
     </w:p>
     <w:p>
@@ -873,7 +844,16 @@
         </w:rPr>
       </w:pPr>
       <w:r>
-        <w:rPr/>
+        <w:rPr>
+          <w:rFonts w:eastAsia="Noto Serif CJK SC" w:cs="Lohit Devanagari" w:ascii="Times New Roman" w:hAnsi="Times New Roman"/>
+          <w:b w:val="false"/>
+          <w:bCs w:val="false"/>
+          <w:color w:val="auto"/>
+          <w:kern w:val="2"/>
+          <w:sz w:val="24"/>
+          <w:szCs w:val="24"/>
+          <w:lang w:val="en-US" w:eastAsia="zh-CN" w:bidi="hi-IN"/>
+        </w:rPr>
       </w:r>
     </w:p>
     <w:p>
@@ -1105,23 +1085,7 @@
           <w:b w:val="false"/>
           <w:bCs w:val="false"/>
         </w:rPr>
-        <w:t xml:space="preserve"> skewed. These plots look like they came from </w:t>
-      </w:r>
-      <w:r>
-        <w:rPr>
-          <w:rFonts w:ascii="Times New Roman" w:hAnsi="Times New Roman"/>
-          <w:b w:val="false"/>
-          <w:bCs w:val="false"/>
-        </w:rPr>
-        <w:t>inverse Gaussian</w:t>
-      </w:r>
-      <w:r>
-        <w:rPr>
-          <w:rFonts w:ascii="Times New Roman" w:hAnsi="Times New Roman"/>
-          <w:b w:val="false"/>
-          <w:bCs w:val="false"/>
-        </w:rPr>
-        <w:t xml:space="preserve"> type distributions. Another common way to characterize neurons is to look at the frequency of firing rates.</w:t>
+        <w:t xml:space="preserve"> skewed. These plots look like they came from inverse Gaussian type distributions. Another common way to characterize neurons is to look at the frequency of firing rates.</w:t>
       </w:r>
     </w:p>
     <w:p>
@@ -1241,7 +1205,11 @@
         </w:rPr>
       </w:pPr>
       <w:r>
-        <w:rPr/>
+        <w:rPr>
+          <w:rFonts w:ascii="Times New Roman" w:hAnsi="Times New Roman"/>
+          <w:b w:val="false"/>
+          <w:bCs w:val="false"/>
+        </w:rPr>
       </w:r>
     </w:p>
     <w:p>
@@ -1339,243 +1307,115 @@
         </w:rPr>
       </w:pPr>
       <w:r>
-        <w:rPr/>
-      </w:r>
-    </w:p>
-    <w:p>
-      <w:pPr>
-        <w:pStyle w:val="Normal"/>
-        <w:bidi w:val="0"/>
-        <w:spacing w:lineRule="auto" w:line="276" w:before="0" w:after="0"/>
-        <w:ind w:left="0" w:right="0" w:hanging="0"/>
-        <w:jc w:val="left"/>
-        <w:rPr/>
-      </w:pPr>
-      <w:r>
         <w:rPr>
           <w:rFonts w:ascii="Times New Roman" w:hAnsi="Times New Roman"/>
-          <w:b w:val="false"/>
-          <w:bCs w:val="false"/>
-        </w:rPr>
-        <w:tab/>
-        <w:t xml:space="preserve">Neural firing </w:t>
-      </w:r>
-      <w:r>
-        <w:rPr>
-          <w:rFonts w:ascii="Times New Roman" w:hAnsi="Times New Roman"/>
-          <w:b w:val="false"/>
-          <w:bCs w:val="false"/>
-        </w:rPr>
-        <w:t>intensity</w:t>
-      </w:r>
-      <w:r>
-        <w:rPr>
-          <w:rFonts w:ascii="Times New Roman" w:hAnsi="Times New Roman"/>
-          <w:b w:val="false"/>
-          <w:bCs w:val="false"/>
-        </w:rPr>
-        <w:t xml:space="preserve"> </w:t>
-      </w:r>
-      <w:r>
-        <w:rPr>
-          <w:rFonts w:ascii="Times New Roman" w:hAnsi="Times New Roman"/>
-          <w:b w:val="false"/>
-          <w:bCs w:val="false"/>
-        </w:rPr>
-        <w:t>is usually</w:t>
-      </w:r>
-      <w:r>
-        <w:rPr>
-          <w:rFonts w:ascii="Times New Roman" w:hAnsi="Times New Roman"/>
-          <w:b w:val="false"/>
-          <w:bCs w:val="false"/>
-        </w:rPr>
-        <w:t xml:space="preserve"> characterized in one of two ways. First, in experiments with repeated trials, there is usually a natural time-scale of interest, so averages at a given time-scale and across trials can be good estimators for characterizing neural activity profiles under different stimuli. Second, when repeated trials are not available, neural spike trains are often re-scaled so that the spike distributions are poisson</w:t>
-      </w:r>
-      <w:r>
-        <w:rPr>
-          <w:rFonts w:ascii="Times New Roman" w:hAnsi="Times New Roman"/>
-          <w:b w:val="false"/>
-          <w:bCs w:val="false"/>
-        </w:rPr>
-        <w:t xml:space="preserve"> (Brown et. al. 2002). </w:t>
-      </w:r>
-      <w:r>
-        <w:rPr>
-          <w:rFonts w:ascii="Times New Roman" w:hAnsi="Times New Roman"/>
-          <w:b w:val="false"/>
-          <w:bCs w:val="false"/>
-        </w:rPr>
-        <w:t xml:space="preserve">Then, a series of regularly spaced time-points are imputed with “rate” values that correspond to the estimated intensity function </w:t>
-      </w:r>
-      <w:r>
-        <w:rPr>
-          <w:rFonts w:ascii="Times New Roman" w:hAnsi="Times New Roman"/>
-          <w:b w:val="false"/>
-          <w:bCs w:val="false"/>
-        </w:rPr>
-        <w:t xml:space="preserve">of the Poisson regression. This method is often used to address the fact that average firing rates vary across time-scales, and therefore do not accurately estimate the instantaneous dispositions of neurons. </w:t>
-      </w:r>
-      <w:r>
-        <w:rPr>
-          <w:rFonts w:ascii="Times New Roman" w:hAnsi="Times New Roman"/>
-          <w:b w:val="false"/>
-          <w:bCs w:val="false"/>
-        </w:rPr>
-        <w:t>Unfortunately, it is not easy to extend this method to multivariate data sets (</w:t>
-      </w:r>
-      <w:r>
-        <w:rPr>
-          <w:rFonts w:eastAsia="Noto Serif CJK SC" w:cs="Lohit Devanagari" w:ascii="Times New Roman" w:hAnsi="Times New Roman"/>
-          <w:b w:val="false"/>
-          <w:bCs w:val="false"/>
-          <w:color w:val="auto"/>
-          <w:kern w:val="2"/>
-          <w:sz w:val="24"/>
-          <w:szCs w:val="24"/>
-          <w:lang w:val="en-US" w:eastAsia="zh-CN" w:bidi="hi-IN"/>
-        </w:rPr>
-        <w:t>Gerhard et. al. 2011).</w:t>
-      </w:r>
-    </w:p>
-    <w:p>
-      <w:pPr>
-        <w:pStyle w:val="Normal"/>
-        <w:bidi w:val="0"/>
-        <w:spacing w:lineRule="auto" w:line="276" w:before="0" w:after="0"/>
-        <w:ind w:left="0" w:right="0" w:hanging="0"/>
-        <w:jc w:val="left"/>
-        <w:rPr/>
-      </w:pPr>
-      <w:r>
-        <w:rPr>
-          <w:rFonts w:eastAsia="Noto Serif CJK SC" w:cs="Lohit Devanagari" w:ascii="Times New Roman" w:hAnsi="Times New Roman"/>
-          <w:b w:val="false"/>
-          <w:bCs w:val="false"/>
-          <w:color w:val="auto"/>
-          <w:kern w:val="2"/>
-          <w:sz w:val="24"/>
-          <w:szCs w:val="24"/>
-          <w:lang w:val="en-US" w:eastAsia="zh-CN" w:bidi="hi-IN"/>
-        </w:rPr>
-        <w:tab/>
-      </w:r>
-      <w:r>
-        <w:rPr>
-          <w:rFonts w:eastAsia="Noto Serif CJK SC" w:cs="Lohit Devanagari" w:ascii="Times New Roman" w:hAnsi="Times New Roman"/>
-          <w:b w:val="false"/>
-          <w:bCs w:val="false"/>
-          <w:color w:val="auto"/>
-          <w:kern w:val="2"/>
-          <w:sz w:val="24"/>
-          <w:szCs w:val="24"/>
-          <w:lang w:val="en-US" w:eastAsia="zh-CN" w:bidi="hi-IN"/>
-        </w:rPr>
-        <w:t xml:space="preserve">The data being presently considered lacks repeated trials and is multivariate. As a consequence, the above methods would each have serious drawbacks. Fortunately, the stimulus exposure times in the experiment under consideration were very long in duration (over an hour each). At larger time-scales, mean firing rates converge to </w:t>
-      </w:r>
-      <w:r>
-        <w:rPr>
-          <w:rFonts w:eastAsia="Noto Serif CJK SC" w:cs="Lohit Devanagari" w:ascii="Times New Roman" w:hAnsi="Times New Roman"/>
-          <w:b w:val="false"/>
-          <w:bCs w:val="false"/>
-          <w:color w:val="auto"/>
-          <w:kern w:val="2"/>
-          <w:sz w:val="24"/>
-          <w:szCs w:val="24"/>
-          <w:lang w:val="en-US" w:eastAsia="zh-CN" w:bidi="hi-IN"/>
-        </w:rPr>
-        <w:t>theoretical estimates of</w:t>
-      </w:r>
-      <w:r>
-        <w:rPr>
-          <w:rFonts w:eastAsia="Noto Serif CJK SC" w:cs="Lohit Devanagari" w:ascii="Times New Roman" w:hAnsi="Times New Roman"/>
-          <w:b w:val="false"/>
-          <w:bCs w:val="false"/>
-          <w:color w:val="auto"/>
-          <w:kern w:val="2"/>
-          <w:sz w:val="24"/>
-          <w:szCs w:val="24"/>
-          <w:lang w:val="en-US" w:eastAsia="zh-CN" w:bidi="hi-IN"/>
-        </w:rPr>
-        <w:t xml:space="preserve"> firing intensity. </w:t>
-      </w:r>
-      <w:r>
-        <w:rPr>
-          <w:rFonts w:eastAsia="Noto Serif CJK SC" w:cs="Lohit Devanagari" w:ascii="Times New Roman" w:hAnsi="Times New Roman"/>
-          <w:b w:val="false"/>
-          <w:bCs w:val="false"/>
-          <w:color w:val="auto"/>
-          <w:kern w:val="2"/>
-          <w:sz w:val="24"/>
-          <w:szCs w:val="24"/>
-          <w:lang w:val="en-US" w:eastAsia="zh-CN" w:bidi="hi-IN"/>
-        </w:rPr>
-        <w:t>That is to say, the average firing rate in a large bucket is the same as the theoretical mean firing intensity over the same interval.</w:t>
-      </w:r>
-      <w:r>
-        <w:rPr>
-          <w:rFonts w:eastAsia="Noto Serif CJK SC" w:cs="Lohit Devanagari" w:ascii="Times New Roman" w:hAnsi="Times New Roman"/>
-          <w:b w:val="false"/>
-          <w:bCs w:val="false"/>
-          <w:color w:val="auto"/>
-          <w:kern w:val="2"/>
-          <w:sz w:val="24"/>
-          <w:szCs w:val="24"/>
-          <w:lang w:val="en-US" w:eastAsia="zh-CN" w:bidi="hi-IN"/>
-        </w:rPr>
-        <w:t xml:space="preserve"> As a result, we can </w:t>
-      </w:r>
-      <w:r>
-        <w:rPr>
-          <w:rFonts w:eastAsia="Noto Serif CJK SC" w:cs="Lohit Devanagari" w:ascii="Times New Roman" w:hAnsi="Times New Roman"/>
-          <w:b w:val="false"/>
-          <w:bCs w:val="false"/>
-          <w:color w:val="auto"/>
-          <w:kern w:val="2"/>
-          <w:sz w:val="24"/>
-          <w:szCs w:val="24"/>
-          <w:lang w:val="en-US" w:eastAsia="zh-CN" w:bidi="hi-IN"/>
-        </w:rPr>
-        <w:t>cut our long exposure samples into fairly large buckets, from which we can estimate long duration firing rates, without losing too much statistical power. In what follows, I illustrate how this convergence improves model performance as bucket sizes increase, despite drastically reduced sample sizes at the highest time-scale.</w:t>
-      </w:r>
-    </w:p>
-    <w:p>
-      <w:pPr>
-        <w:pStyle w:val="Normal"/>
-        <w:bidi w:val="0"/>
-        <w:spacing w:lineRule="auto" w:line="276" w:before="0" w:after="0"/>
-        <w:ind w:left="0" w:right="0" w:hanging="0"/>
-        <w:jc w:val="left"/>
-        <w:rPr>
-          <w:rFonts w:ascii="Times New Roman" w:hAnsi="Times New Roman" w:eastAsia="Noto Serif CJK SC" w:cs="Lohit Devanagari"/>
-          <w:b w:val="false"/>
-          <w:b w:val="false"/>
-          <w:bCs w:val="false"/>
-          <w:color w:val="auto"/>
-          <w:kern w:val="2"/>
-          <w:sz w:val="24"/>
-          <w:szCs w:val="24"/>
-          <w:lang w:val="en-US" w:eastAsia="zh-CN" w:bidi="hi-IN"/>
-        </w:rPr>
-      </w:pPr>
-      <w:r>
-        <w:rPr/>
-      </w:r>
-    </w:p>
-    <w:p>
-      <w:pPr>
-        <w:pStyle w:val="Normal"/>
-        <w:bidi w:val="0"/>
-        <w:spacing w:lineRule="auto" w:line="276" w:before="0" w:after="0"/>
-        <w:ind w:left="0" w:right="0" w:hanging="0"/>
-        <w:jc w:val="left"/>
-        <w:rPr/>
-      </w:pPr>
-      <w:r>
-        <w:rPr>
           <w:b/>
           <w:bCs/>
         </w:rPr>
+      </w:r>
+    </w:p>
+    <w:p>
+      <w:pPr>
+        <w:pStyle w:val="Normal"/>
+        <w:bidi w:val="0"/>
+        <w:spacing w:lineRule="auto" w:line="276" w:before="0" w:after="0"/>
+        <w:ind w:left="0" w:right="0" w:hanging="0"/>
+        <w:jc w:val="left"/>
+        <w:rPr/>
+      </w:pPr>
+      <w:r>
+        <w:rPr>
+          <w:rFonts w:ascii="Times New Roman" w:hAnsi="Times New Roman"/>
+          <w:b w:val="false"/>
+          <w:bCs w:val="false"/>
+        </w:rPr>
+        <w:tab/>
+        <w:t>Neural firing intensity is usually characterized in one of two ways. First, in experiments with repeated trials, there is usually a natural time-scale of interest, so averages at a given time-scale and across trials can be good estimators for characterizing neural activity profiles under different stimuli. Second, when repeated trials are not available, neural spike trains are often re-scaled so that the spike distributions are poisson (Brown et. al. 2002). Then, a series of regularly spaced time-points are imputed with “rate” values that correspond to the estimated intensity function of the Poisson regression. This method is often used to address the fact that average firing rates vary across time-scales, and therefore do not accurately estimate the instantaneous dispositions of neurons. Unfortunately, it is not easy to extend this method to multivariate data sets (</w:t>
+      </w:r>
+      <w:r>
+        <w:rPr>
+          <w:rFonts w:eastAsia="Noto Serif CJK SC" w:cs="Lohit Devanagari" w:ascii="Times New Roman" w:hAnsi="Times New Roman"/>
+          <w:b w:val="false"/>
+          <w:bCs w:val="false"/>
+          <w:color w:val="auto"/>
+          <w:kern w:val="2"/>
+          <w:sz w:val="24"/>
+          <w:szCs w:val="24"/>
+          <w:lang w:val="en-US" w:eastAsia="zh-CN" w:bidi="hi-IN"/>
+        </w:rPr>
+        <w:t>Gerhard et. al. 2011).</w:t>
+      </w:r>
+    </w:p>
+    <w:p>
+      <w:pPr>
+        <w:pStyle w:val="Normal"/>
+        <w:bidi w:val="0"/>
+        <w:spacing w:lineRule="auto" w:line="276" w:before="0" w:after="0"/>
+        <w:ind w:left="0" w:right="0" w:hanging="0"/>
+        <w:jc w:val="left"/>
+        <w:rPr/>
+      </w:pPr>
+      <w:r>
+        <w:rPr>
+          <w:rFonts w:eastAsia="Noto Serif CJK SC" w:cs="Lohit Devanagari" w:ascii="Times New Roman" w:hAnsi="Times New Roman"/>
+          <w:b w:val="false"/>
+          <w:bCs w:val="false"/>
+          <w:color w:val="auto"/>
+          <w:kern w:val="2"/>
+          <w:sz w:val="24"/>
+          <w:szCs w:val="24"/>
+          <w:lang w:val="en-US" w:eastAsia="zh-CN" w:bidi="hi-IN"/>
+        </w:rPr>
+        <w:tab/>
+        <w:t>The data being presently considered lacks repeated trials and is multivariate. As a consequence, the above methods would each have serious drawbacks. Fortunately, the stimulus exposure times in the experiment under consideration were very long in duration (over an hour each). At larger time-scales, mean firing rates converge to theoretical estimates of firing intensity. That is to say, the average firing rate in a large bucket is the same as the theoretical mean firing intensity over the same interval. As a result, we can cut our long exposure samples into fairly large buckets, from which we can estimate long duration firing rates, without losing too much statistical power. In what follows, I illustrate how this convergence improves model performance as bucket sizes increase, despite drastically reduced sample sizes at the highest time-scale.</w:t>
+      </w:r>
+    </w:p>
+    <w:p>
+      <w:pPr>
+        <w:pStyle w:val="Normal"/>
+        <w:bidi w:val="0"/>
+        <w:spacing w:lineRule="auto" w:line="276" w:before="0" w:after="0"/>
+        <w:ind w:left="0" w:right="0" w:hanging="0"/>
+        <w:jc w:val="left"/>
+        <w:rPr>
+          <w:rFonts w:ascii="Times New Roman" w:hAnsi="Times New Roman" w:eastAsia="Noto Serif CJK SC" w:cs="Lohit Devanagari"/>
+          <w:b w:val="false"/>
+          <w:b w:val="false"/>
+          <w:bCs w:val="false"/>
+          <w:color w:val="auto"/>
+          <w:kern w:val="2"/>
+          <w:sz w:val="24"/>
+          <w:szCs w:val="24"/>
+          <w:lang w:val="en-US" w:eastAsia="zh-CN" w:bidi="hi-IN"/>
+        </w:rPr>
+      </w:pPr>
+      <w:r>
+        <w:rPr>
+          <w:rFonts w:eastAsia="Noto Serif CJK SC" w:cs="Lohit Devanagari" w:ascii="Times New Roman" w:hAnsi="Times New Roman"/>
+          <w:b w:val="false"/>
+          <w:bCs w:val="false"/>
+          <w:color w:val="auto"/>
+          <w:kern w:val="2"/>
+          <w:sz w:val="24"/>
+          <w:szCs w:val="24"/>
+          <w:lang w:val="en-US" w:eastAsia="zh-CN" w:bidi="hi-IN"/>
+        </w:rPr>
+      </w:r>
+    </w:p>
+    <w:p>
+      <w:pPr>
+        <w:pStyle w:val="Normal"/>
+        <w:bidi w:val="0"/>
+        <w:spacing w:lineRule="auto" w:line="276" w:before="0" w:after="0"/>
+        <w:ind w:left="0" w:right="0" w:hanging="0"/>
+        <w:jc w:val="left"/>
+        <w:rPr/>
+      </w:pPr>
+      <w:r>
+        <w:rPr>
+          <w:b/>
+          <w:bCs/>
+        </w:rPr>
         <w:t>Data Transformation</w:t>
       </w:r>
     </w:p>
@@ -1647,7 +1487,16 @@
         </w:rPr>
       </w:pPr>
       <w:r>
-        <w:rPr/>
+        <w:rPr>
+          <w:rFonts w:eastAsia="Noto Serif CJK SC" w:cs="Lohit Devanagari" w:ascii="Times New Roman" w:hAnsi="Times New Roman"/>
+          <w:b w:val="false"/>
+          <w:bCs w:val="false"/>
+          <w:color w:val="auto"/>
+          <w:kern w:val="2"/>
+          <w:sz w:val="24"/>
+          <w:szCs w:val="24"/>
+          <w:lang w:val="en-US" w:eastAsia="zh-CN" w:bidi="hi-IN"/>
+        </w:rPr>
       </w:r>
     </w:p>
     <w:p>
@@ -1710,30 +1559,16 @@
         </w:rPr>
       </w:pPr>
       <w:r>
-        <w:rPr/>
-      </w:r>
-    </w:p>
-    <w:p>
-      <w:pPr>
-        <w:pStyle w:val="Normal"/>
-        <w:bidi w:val="0"/>
-        <w:spacing w:lineRule="auto" w:line="276" w:before="0" w:after="0"/>
-        <w:ind w:left="0" w:right="0" w:hanging="0"/>
-        <w:jc w:val="left"/>
         <w:rPr>
           <w:rFonts w:eastAsia="Noto Serif CJK SC" w:cs="Lohit Devanagari"/>
           <w:b w:val="false"/>
-          <w:b w:val="false"/>
-          <w:bCs w:val="false"/>
-          <w:color w:val="auto"/>
-          <w:kern w:val="2"/>
-          <w:sz w:val="24"/>
-          <w:szCs w:val="24"/>
-          <w:lang w:val="en-US" w:eastAsia="zh-CN" w:bidi="hi-IN"/>
-        </w:rPr>
-      </w:pPr>
-      <w:r>
-        <w:rPr/>
+          <w:bCs w:val="false"/>
+          <w:color w:val="auto"/>
+          <w:kern w:val="2"/>
+          <w:sz w:val="24"/>
+          <w:szCs w:val="24"/>
+          <w:lang w:val="en-US" w:eastAsia="zh-CN" w:bidi="hi-IN"/>
+        </w:rPr>
       </w:r>
     </w:p>
     <w:p>
@@ -1756,7 +1591,48 @@
         </w:rPr>
       </w:pPr>
       <w:r>
-        <w:rPr/>
+        <w:rPr>
+          <w:rFonts w:eastAsia="Noto Serif CJK SC" w:cs="Lohit Devanagari"/>
+          <w:b w:val="false"/>
+          <w:bCs w:val="false"/>
+          <w:color w:val="auto"/>
+          <w:kern w:val="2"/>
+          <w:sz w:val="24"/>
+          <w:szCs w:val="24"/>
+          <w:lang w:val="en-US" w:eastAsia="zh-CN" w:bidi="hi-IN"/>
+        </w:rPr>
+      </w:r>
+    </w:p>
+    <w:p>
+      <w:pPr>
+        <w:pStyle w:val="Normal"/>
+        <w:bidi w:val="0"/>
+        <w:spacing w:lineRule="auto" w:line="276" w:before="0" w:after="0"/>
+        <w:ind w:left="0" w:right="0" w:hanging="0"/>
+        <w:jc w:val="left"/>
+        <w:rPr>
+          <w:rFonts w:eastAsia="Noto Serif CJK SC" w:cs="Lohit Devanagari"/>
+          <w:b w:val="false"/>
+          <w:b w:val="false"/>
+          <w:bCs w:val="false"/>
+          <w:color w:val="auto"/>
+          <w:kern w:val="2"/>
+          <w:sz w:val="24"/>
+          <w:szCs w:val="24"/>
+          <w:lang w:val="en-US" w:eastAsia="zh-CN" w:bidi="hi-IN"/>
+        </w:rPr>
+      </w:pPr>
+      <w:r>
+        <w:rPr>
+          <w:rFonts w:eastAsia="Noto Serif CJK SC" w:cs="Lohit Devanagari"/>
+          <w:b w:val="false"/>
+          <w:bCs w:val="false"/>
+          <w:color w:val="auto"/>
+          <w:kern w:val="2"/>
+          <w:sz w:val="24"/>
+          <w:szCs w:val="24"/>
+          <w:lang w:val="en-US" w:eastAsia="zh-CN" w:bidi="hi-IN"/>
+        </w:rPr>
       </w:r>
     </w:p>
     <w:p>
@@ -1799,7 +1675,18 @@
         </w:rPr>
       </w:pPr>
       <w:r>
-        <w:rPr/>
+        <w:rPr>
+          <w:rFonts w:eastAsia="Noto Serif CJK SC" w:cs="Lohit Devanagari" w:ascii="Times New Roman" w:hAnsi="Times New Roman"/>
+          <w:b w:val="false"/>
+          <w:bCs w:val="false"/>
+          <w:i w:val="false"/>
+          <w:iCs w:val="false"/>
+          <w:color w:val="auto"/>
+          <w:kern w:val="2"/>
+          <w:sz w:val="24"/>
+          <w:szCs w:val="24"/>
+          <w:lang w:val="en-US" w:eastAsia="zh-CN" w:bidi="hi-IN"/>
+        </w:rPr>
       </w:r>
     </w:p>
     <w:p>
@@ -1850,7 +1737,18 @@
         </w:rPr>
       </w:pPr>
       <w:r>
-        <w:rPr/>
+        <w:rPr>
+          <w:rFonts w:eastAsia="Noto Serif CJK SC" w:cs="Lohit Devanagari" w:ascii="Times New Roman" w:hAnsi="Times New Roman"/>
+          <w:b w:val="false"/>
+          <w:bCs w:val="false"/>
+          <w:i w:val="false"/>
+          <w:iCs w:val="false"/>
+          <w:color w:val="auto"/>
+          <w:kern w:val="2"/>
+          <w:sz w:val="24"/>
+          <w:szCs w:val="24"/>
+          <w:lang w:val="en-US" w:eastAsia="zh-CN" w:bidi="hi-IN"/>
+        </w:rPr>
       </w:r>
     </w:p>
     <w:tbl>
@@ -2376,7 +2274,18 @@
         </w:rPr>
       </w:pPr>
       <w:r>
-        <w:rPr/>
+        <w:rPr>
+          <w:rFonts w:eastAsia="Noto Serif CJK SC" w:cs="Lohit Devanagari" w:ascii="Times New Roman" w:hAnsi="Times New Roman"/>
+          <w:b w:val="false"/>
+          <w:bCs w:val="false"/>
+          <w:i w:val="false"/>
+          <w:iCs w:val="false"/>
+          <w:color w:val="auto"/>
+          <w:kern w:val="2"/>
+          <w:sz w:val="24"/>
+          <w:szCs w:val="24"/>
+          <w:lang w:val="en-US" w:eastAsia="zh-CN" w:bidi="hi-IN"/>
+        </w:rPr>
       </w:r>
     </w:p>
     <w:tbl>
@@ -2794,7 +2703,18 @@
         </w:rPr>
       </w:pPr>
       <w:r>
-        <w:rPr/>
+        <w:rPr>
+          <w:rFonts w:eastAsia="Noto Serif CJK SC" w:cs="Lohit Devanagari" w:ascii="Times New Roman" w:hAnsi="Times New Roman"/>
+          <w:b w:val="false"/>
+          <w:bCs w:val="false"/>
+          <w:i w:val="false"/>
+          <w:iCs w:val="false"/>
+          <w:color w:val="auto"/>
+          <w:kern w:val="2"/>
+          <w:sz w:val="24"/>
+          <w:szCs w:val="24"/>
+          <w:lang w:val="en-US" w:eastAsia="zh-CN" w:bidi="hi-IN"/>
+        </w:rPr>
       </w:r>
     </w:p>
     <w:p>
@@ -2854,7 +2774,18 @@
         </w:rPr>
       </w:pPr>
       <w:r>
-        <w:rPr/>
+        <w:rPr>
+          <w:rFonts w:eastAsia="Noto Serif CJK SC" w:cs="Lohit Devanagari" w:ascii="Times New Roman" w:hAnsi="Times New Roman"/>
+          <w:b w:val="false"/>
+          <w:bCs w:val="false"/>
+          <w:i w:val="false"/>
+          <w:iCs w:val="false"/>
+          <w:color w:val="auto"/>
+          <w:kern w:val="2"/>
+          <w:sz w:val="24"/>
+          <w:szCs w:val="24"/>
+          <w:lang w:val="en-US" w:eastAsia="zh-CN" w:bidi="hi-IN"/>
+        </w:rPr>
       </w:r>
     </w:p>
     <w:tbl>
@@ -3336,111 +3267,7 @@
           <w:lang w:val="en-US" w:eastAsia="zh-CN" w:bidi="hi-IN"/>
         </w:rPr>
         <w:tab/>
-        <w:t xml:space="preserve">We discovered that the frequency with which different neurons fire bears a strong relationship to external stimuli. On the other hand, the fleeting activity of spike trains at very short time scales has little information about the sensory data from outside, </w:t>
-      </w:r>
-      <w:r>
-        <w:rPr>
-          <w:rFonts w:eastAsia="Noto Serif CJK SC" w:cs="Lohit Devanagari" w:ascii="Times New Roman" w:hAnsi="Times New Roman"/>
-          <w:b w:val="false"/>
-          <w:bCs w:val="false"/>
-          <w:color w:val="auto"/>
-          <w:kern w:val="2"/>
-          <w:sz w:val="24"/>
-          <w:szCs w:val="24"/>
-          <w:lang w:val="en-US" w:eastAsia="zh-CN" w:bidi="hi-IN"/>
-        </w:rPr>
-        <w:t>as it does not reliably estimate the dispositions of neurons</w:t>
-      </w:r>
-      <w:r>
-        <w:rPr>
-          <w:rFonts w:eastAsia="Noto Serif CJK SC" w:cs="Lohit Devanagari" w:ascii="Times New Roman" w:hAnsi="Times New Roman"/>
-          <w:b w:val="false"/>
-          <w:bCs w:val="false"/>
-          <w:color w:val="auto"/>
-          <w:kern w:val="2"/>
-          <w:sz w:val="24"/>
-          <w:szCs w:val="24"/>
-          <w:lang w:val="en-US" w:eastAsia="zh-CN" w:bidi="hi-IN"/>
-        </w:rPr>
-        <w:t xml:space="preserve">. It is clear from the high performance of models at the 1 second, and even 10 second time scales---in spite of the relatively smaller sample sizes---that the most important factor predicting sensory differences is the overall average activity of different neurons, in convex combination. This supports the general view that neural fields, often estimated by Brain Oxygenation Level Dependent (BOLD) activity or </w:t>
-      </w:r>
-      <w:r>
-        <w:rPr>
-          <w:rFonts w:eastAsia="Noto Serif CJK SC" w:cs="Lohit Devanagari" w:ascii="Times New Roman" w:hAnsi="Times New Roman"/>
-          <w:b w:val="false"/>
-          <w:bCs w:val="false"/>
-          <w:color w:val="auto"/>
-          <w:kern w:val="2"/>
-          <w:sz w:val="24"/>
-          <w:szCs w:val="24"/>
-          <w:lang w:val="en-US" w:eastAsia="zh-CN" w:bidi="hi-IN"/>
-        </w:rPr>
-        <w:t>electrocorticogram</w:t>
-      </w:r>
-      <w:r>
-        <w:rPr>
-          <w:rFonts w:eastAsia="Noto Serif CJK SC" w:cs="Lohit Devanagari" w:ascii="Times New Roman" w:hAnsi="Times New Roman"/>
-          <w:b w:val="false"/>
-          <w:bCs w:val="false"/>
-          <w:color w:val="auto"/>
-          <w:kern w:val="2"/>
-          <w:sz w:val="24"/>
-          <w:szCs w:val="24"/>
-          <w:lang w:val="en-US" w:eastAsia="zh-CN" w:bidi="hi-IN"/>
-        </w:rPr>
-        <w:t xml:space="preserve"> (E</w:t>
-      </w:r>
-      <w:r>
-        <w:rPr>
-          <w:rFonts w:eastAsia="Noto Serif CJK SC" w:cs="Lohit Devanagari" w:ascii="Times New Roman" w:hAnsi="Times New Roman"/>
-          <w:b w:val="false"/>
-          <w:bCs w:val="false"/>
-          <w:color w:val="auto"/>
-          <w:kern w:val="2"/>
-          <w:sz w:val="24"/>
-          <w:szCs w:val="24"/>
-          <w:lang w:val="en-US" w:eastAsia="zh-CN" w:bidi="hi-IN"/>
-        </w:rPr>
-        <w:t>C</w:t>
-      </w:r>
-      <w:r>
-        <w:rPr>
-          <w:rFonts w:eastAsia="Noto Serif CJK SC" w:cs="Lohit Devanagari" w:ascii="Times New Roman" w:hAnsi="Times New Roman"/>
-          <w:b w:val="false"/>
-          <w:bCs w:val="false"/>
-          <w:color w:val="auto"/>
-          <w:kern w:val="2"/>
-          <w:sz w:val="24"/>
-          <w:szCs w:val="24"/>
-          <w:lang w:val="en-US" w:eastAsia="zh-CN" w:bidi="hi-IN"/>
-        </w:rPr>
-        <w:t xml:space="preserve">G) measurements, </w:t>
-      </w:r>
-      <w:r>
-        <w:rPr>
-          <w:rFonts w:eastAsia="Noto Serif CJK SC" w:cs="Lohit Devanagari" w:ascii="Times New Roman" w:hAnsi="Times New Roman"/>
-          <w:b w:val="false"/>
-          <w:bCs w:val="false"/>
-          <w:color w:val="auto"/>
-          <w:kern w:val="2"/>
-          <w:sz w:val="24"/>
-          <w:szCs w:val="24"/>
-          <w:lang w:val="en-US" w:eastAsia="zh-CN" w:bidi="hi-IN"/>
-        </w:rPr>
-        <w:t xml:space="preserve">are </w:t>
-      </w:r>
-      <w:r>
-        <w:rPr>
-          <w:rFonts w:eastAsia="Noto Serif CJK SC" w:cs="Lohit Devanagari" w:ascii="Times New Roman" w:hAnsi="Times New Roman"/>
-          <w:b w:val="false"/>
-          <w:bCs w:val="false"/>
-          <w:color w:val="auto"/>
-          <w:kern w:val="2"/>
-          <w:sz w:val="24"/>
-          <w:szCs w:val="24"/>
-          <w:lang w:val="en-US" w:eastAsia="zh-CN" w:bidi="hi-IN"/>
-        </w:rPr>
-        <w:t>a sufficient characterization of neural data.</w:t>
+        <w:t>We discovered that the frequency with which different neurons fire bears a strong relationship to external stimuli. On the other hand, the fleeting activity of spike trains at very short time scales has little information about the sensory data from outside, as it does not reliably estimate the dispositions of neurons. It is clear from the high performance of models at the 1 second, and even 10 second time scales---in spite of the relatively smaller sample sizes---that the most important factor predicting sensory differences is the overall average activity of different neurons, in convex combination. This supports the general view that neural fields, often estimated by Brain Oxygenation Level Dependent (BOLD) activity or electrocorticogram (ECG) measurements, are a sufficient characterization of neural data.</w:t>
       </w:r>
       <w:r>
         <w:br w:type="page"/>
@@ -4105,7 +3932,7 @@
     <w:pPr>
       <w:widowControl/>
       <w:suppressAutoHyphens w:val="true"/>
-      <w:overflowPunct w:val="false"/>
+      <w:overflowPunct w:val="true"/>
       <w:bidi w:val="0"/>
       <w:spacing w:before="0" w:after="0"/>
       <w:jc w:val="left"/>

</xml_diff>